<commit_message>
documentation update #3: SoSDD + Application Systems
</commit_message>
<xml_diff>
--- a/documentation/Authorization/Arrowhead Authorization G4.0 SysDD.docx
+++ b/documentation/Authorization/Arrowhead Authorization G4.0 SysDD.docx
@@ -35,19 +35,8 @@
               <w:szCs w:val="48"/>
               <w:lang w:val="en-US"/>
             </w:rPr>
-            <w:t xml:space="preserve">Authorization System </w:t>
+            <w:t>Authorization System SysDD</w:t>
           </w:r>
-          <w:proofErr w:type="spellStart"/>
-          <w:r>
-            <w:rPr>
-              <w:rFonts w:asciiTheme="majorHAnsi" w:hAnsiTheme="majorHAnsi" w:cstheme="majorHAnsi"/>
-              <w:sz w:val="48"/>
-              <w:szCs w:val="48"/>
-              <w:lang w:val="en-US"/>
-            </w:rPr>
-            <w:t>SysDD</w:t>
-          </w:r>
-          <w:proofErr w:type="spellEnd"/>
         </w:sdtContent>
       </w:sdt>
     </w:p>
@@ -413,14 +402,27 @@
       <w:r>
         <w:t xml:space="preserve">Table </w:t>
       </w:r>
-      <w:fldSimple w:instr=" SEQ Table \* ARABIC ">
-        <w:r>
-          <w:rPr>
-            <w:noProof/>
-          </w:rPr>
-          <w:t>1</w:t>
-        </w:r>
-      </w:fldSimple>
+      <w:r>
+        <w:fldChar w:fldCharType="begin"/>
+      </w:r>
+      <w:r>
+        <w:instrText xml:space="preserve"> SEQ Table \* ARABIC </w:instrText>
+      </w:r>
+      <w:r>
+        <w:fldChar w:fldCharType="separate"/>
+      </w:r>
+      <w:r>
+        <w:rPr>
+          <w:noProof/>
+        </w:rPr>
+        <w:t>1</w:t>
+      </w:r>
+      <w:r>
+        <w:rPr>
+          <w:noProof/>
+        </w:rPr>
+        <w:fldChar w:fldCharType="end"/>
+      </w:r>
       <w:r>
         <w:t xml:space="preserve"> System Information</w:t>
       </w:r>
@@ -561,18 +563,10 @@
         <w:t>A database that describes which other Local Cloud</w:t>
       </w:r>
       <w:r>
-        <w:t xml:space="preserve">s </w:t>
-      </w:r>
-      <w:proofErr w:type="gramStart"/>
-      <w:r>
-        <w:t>are</w:t>
-      </w:r>
-      <w:r>
-        <w:t xml:space="preserve"> allowed to</w:t>
-      </w:r>
-      <w:proofErr w:type="gramEnd"/>
-      <w:r>
-        <w:t xml:space="preserve"> consume what Services from this Cloud (inter-Cloud authorization rules)</w:t>
+        <w:t>s are</w:t>
+      </w:r>
+      <w:r>
+        <w:t xml:space="preserve"> allowed to consume what Services from this Cloud (inter-Cloud authorization rules)</w:t>
       </w:r>
     </w:p>
     <w:p>
@@ -584,15 +578,7 @@
         </w:numPr>
       </w:pPr>
       <w:r>
-        <w:t xml:space="preserve">A storage of X.509 certificate </w:t>
-      </w:r>
-      <w:proofErr w:type="spellStart"/>
-      <w:r>
-        <w:t>PublicKeys</w:t>
-      </w:r>
-      <w:proofErr w:type="spellEnd"/>
-      <w:r>
-        <w:t xml:space="preserve"> for every Application System in the Cloud</w:t>
+        <w:t>A storage of X.509 certificate PublicKeys for every Application System in the Cloud</w:t>
       </w:r>
     </w:p>
     <w:p>
@@ -617,15 +603,7 @@
         </w:numPr>
       </w:pPr>
       <w:r>
-        <w:t xml:space="preserve">Provide </w:t>
-      </w:r>
-      <w:proofErr w:type="spellStart"/>
-      <w:r>
-        <w:t>AuthorizationControl</w:t>
-      </w:r>
-      <w:proofErr w:type="spellEnd"/>
-      <w:r>
-        <w:t xml:space="preserve"> Service (both intra- and inter-Cloud)</w:t>
+        <w:t>Provide AuthorizationControl Service (both intra- and inter-Cloud)</w:t>
       </w:r>
     </w:p>
     <w:p>
@@ -637,15 +615,7 @@
         </w:numPr>
       </w:pPr>
       <w:r>
-        <w:t xml:space="preserve">Provide a </w:t>
-      </w:r>
-      <w:proofErr w:type="spellStart"/>
-      <w:r>
-        <w:t>TokenGeneration</w:t>
-      </w:r>
-      <w:proofErr w:type="spellEnd"/>
-      <w:r>
-        <w:t xml:space="preserve"> Service for allowing session control within the Local Cloud</w:t>
+        <w:t>Provide a TokenGeneration Service for allowing session control within the Local Cloud</w:t>
       </w:r>
     </w:p>
     <w:p>
@@ -658,37 +628,13 @@
         <w:pStyle w:val="Szvegtrzs"/>
       </w:pPr>
       <w:r>
-        <w:t xml:space="preserve">The purpose of the </w:t>
-      </w:r>
-      <w:proofErr w:type="spellStart"/>
-      <w:r>
-        <w:t>TokenGeneration</w:t>
-      </w:r>
-      <w:proofErr w:type="spellEnd"/>
-      <w:r>
-        <w:t xml:space="preserve"> functionality is to create session control functionality </w:t>
+        <w:t xml:space="preserve">The purpose of the TokenGeneration functionality is to create session control functionality </w:t>
       </w:r>
       <w:r>
         <w:t>through</w:t>
       </w:r>
       <w:r>
-        <w:t xml:space="preserve"> the Core </w:t>
-      </w:r>
-      <w:proofErr w:type="spellStart"/>
-      <w:r>
-        <w:t>Sytems</w:t>
-      </w:r>
-      <w:proofErr w:type="spellEnd"/>
-      <w:r>
-        <w:t xml:space="preserve">. The output is an </w:t>
-      </w:r>
-      <w:proofErr w:type="spellStart"/>
-      <w:r>
-        <w:t>ArrowheadToken</w:t>
-      </w:r>
-      <w:proofErr w:type="spellEnd"/>
-      <w:r>
-        <w:t xml:space="preserve"> </w:t>
+        <w:t xml:space="preserve"> the Core Sytems. The output is an ArrowheadToken </w:t>
       </w:r>
       <w:r>
         <w:t xml:space="preserve">that validates the Service Consumer system when it will try to access the Service from another Application System (Service Provider). This Token shall be primarily generated during the orchestration process and only released to the Service Consumer when all affected Core Systems are notified and agreed to the to-be-established Service connection. </w:t>
@@ -704,15 +650,7 @@
         <w:pStyle w:val="Szvegtrzs"/>
       </w:pPr>
       <w:r>
-        <w:t xml:space="preserve">This System (in line with all core Systems) utilizes the X.509 certificate Common Name naming convention </w:t>
-      </w:r>
-      <w:proofErr w:type="gramStart"/>
-      <w:r>
-        <w:t>in order to</w:t>
-      </w:r>
-      <w:proofErr w:type="gramEnd"/>
-      <w:r>
-        <w:t xml:space="preserve"> work. This means that the CN is struct</w:t>
+        <w:t>This System (in line with all core Systems) utilizes the X.509 certificate Common Name naming convention in order to work. This means that the CN is struct</w:t>
       </w:r>
       <w:r>
         <w:t>ur</w:t>
@@ -727,15 +665,7 @@
         <w:t xml:space="preserve"> generic G4.0</w:t>
       </w:r>
       <w:r>
-        <w:t xml:space="preserve"> System-of-System Design Document (</w:t>
-      </w:r>
-      <w:proofErr w:type="spellStart"/>
-      <w:r>
-        <w:t>SoSDD</w:t>
-      </w:r>
-      <w:proofErr w:type="spellEnd"/>
-      <w:r>
-        <w:t xml:space="preserve">). </w:t>
+        <w:t xml:space="preserve"> System-of-System Design Document (SoSDD). </w:t>
       </w:r>
     </w:p>
     <w:p>
@@ -791,11 +721,9 @@
           <w:lang w:val="en-US"/>
         </w:rPr>
       </w:pPr>
-      <w:proofErr w:type="spellStart"/>
       <w:r>
         <w:t>AuthorizationControl</w:t>
       </w:r>
-      <w:proofErr w:type="spellEnd"/>
     </w:p>
     <w:p>
       <w:pPr>
@@ -808,11 +736,9 @@
           <w:lang w:val="en-US"/>
         </w:rPr>
       </w:pPr>
-      <w:proofErr w:type="spellStart"/>
       <w:r>
         <w:t>TokenGeneration</w:t>
       </w:r>
-      <w:proofErr w:type="spellEnd"/>
     </w:p>
     <w:p>
       <w:pPr>
@@ -857,21 +783,7 @@
         <w:rPr>
           <w:lang w:val="en-US"/>
         </w:rPr>
-        <w:t xml:space="preserve">Check access rights (invoke the </w:t>
-      </w:r>
-      <w:proofErr w:type="spellStart"/>
-      <w:r>
-        <w:rPr>
-          <w:lang w:val="en-US"/>
-        </w:rPr>
-        <w:t>AuthorizationControl</w:t>
-      </w:r>
-      <w:proofErr w:type="spellEnd"/>
-      <w:r>
-        <w:rPr>
-          <w:lang w:val="en-US"/>
-        </w:rPr>
-        <w:t>)</w:t>
+        <w:t>Check access rights (invoke the AuthorizationControl)</w:t>
       </w:r>
     </w:p>
     <w:p>
@@ -901,21 +813,7 @@
         <w:rPr>
           <w:lang w:val="en-US"/>
         </w:rPr>
-        <w:t xml:space="preserve"> access token (the Orchestrator invokes the </w:t>
-      </w:r>
-      <w:proofErr w:type="spellStart"/>
-      <w:r>
-        <w:rPr>
-          <w:lang w:val="en-US"/>
-        </w:rPr>
-        <w:t>TokenGeneration</w:t>
-      </w:r>
-      <w:proofErr w:type="spellEnd"/>
-      <w:r>
-        <w:rPr>
-          <w:lang w:val="en-US"/>
-        </w:rPr>
-        <w:t>)</w:t>
+        <w:t xml:space="preserve"> access token (the Orchestrator invokes the TokenGeneration)</w:t>
       </w:r>
     </w:p>
     <w:p>
@@ -1104,25 +1002,7 @@
         </w:drawing>
       </w:r>
       <w:r>
-        <w:t>the Authorization Services is not recommended, but allowed, when the “</w:t>
-      </w:r>
-      <w:proofErr w:type="spellStart"/>
-      <w:r>
-        <w:t>enable_auth_for_cloud</w:t>
-      </w:r>
-      <w:proofErr w:type="spellEnd"/>
-      <w:r>
-        <w:t xml:space="preserve">” flag is set true in the </w:t>
-      </w:r>
-      <w:proofErr w:type="spellStart"/>
-      <w:proofErr w:type="gramStart"/>
-      <w:r>
-        <w:t>app.properties</w:t>
-      </w:r>
-      <w:proofErr w:type="spellEnd"/>
-      <w:proofErr w:type="gramEnd"/>
-      <w:r>
-        <w:t xml:space="preserve">. Fig. 2. depicts how that can be utilized when the orchestration process is not connected to the authorization loop. </w:t>
+        <w:t xml:space="preserve">the Authorization Services is not recommended, but allowed, when the “enable_auth_for_cloud” flag is set true in the app.properties. Fig. 2. depicts how that can be utilized when the orchestration process is not connected to the authorization loop. </w:t>
       </w:r>
     </w:p>
     <w:p>
@@ -1137,16 +1017,8 @@
         <w:rPr>
           <w:b/>
         </w:rPr>
-        <w:t xml:space="preserve">Figure 2. Authorization loop without </w:t>
-      </w:r>
-      <w:proofErr w:type="spellStart"/>
-      <w:r>
-        <w:rPr>
-          <w:b/>
-        </w:rPr>
-        <w:t>ochestration</w:t>
-      </w:r>
-      <w:proofErr w:type="spellEnd"/>
+        <w:t>Figure 2. Authorization loop without ochestration</w:t>
+      </w:r>
     </w:p>
     <w:p>
       <w:pPr>
@@ -1204,7 +1076,7 @@
         <w:rPr>
           <w:b/>
         </w:rPr>
-        <w:t>Main class</w:t>
+        <w:t>AuthorizationMain</w:t>
       </w:r>
       <w:r>
         <w:t xml:space="preserve">: instantiates the HTTP or </w:t>
@@ -1214,6 +1086,9 @@
       </w:r>
       <w:r>
         <w:t xml:space="preserve"> based on the properties files and command line arguments</w:t>
+      </w:r>
+      <w:r>
+        <w:t>, registers into the SR</w:t>
       </w:r>
     </w:p>
     <w:p>
@@ -1224,7 +1099,6 @@
           <w:numId w:val="13"/>
         </w:numPr>
       </w:pPr>
-      <w:proofErr w:type="spellStart"/>
       <w:r>
         <w:rPr>
           <w:b/>
@@ -1237,7 +1111,6 @@
         </w:rPr>
         <w:t>Resource</w:t>
       </w:r>
-      <w:proofErr w:type="spellEnd"/>
       <w:r>
         <w:t>: contai</w:t>
       </w:r>
@@ -1256,14 +1129,12 @@
           <w:numId w:val="13"/>
         </w:numPr>
       </w:pPr>
-      <w:proofErr w:type="spellStart"/>
       <w:r>
         <w:rPr>
           <w:b/>
         </w:rPr>
         <w:t>AuthorizationApi</w:t>
       </w:r>
-      <w:proofErr w:type="spellEnd"/>
       <w:r>
         <w:t>:</w:t>
       </w:r>
@@ -1279,14 +1150,12 @@
           <w:numId w:val="13"/>
         </w:numPr>
       </w:pPr>
-      <w:proofErr w:type="spellStart"/>
       <w:r>
         <w:rPr>
           <w:b/>
         </w:rPr>
         <w:t>TokenGenerationService</w:t>
       </w:r>
-      <w:proofErr w:type="spellEnd"/>
       <w:r>
         <w:t>: contains the “business logic” behind the REST interface (</w:t>
       </w:r>
@@ -1305,14 +1174,12 @@
           <w:numId w:val="13"/>
         </w:numPr>
       </w:pPr>
-      <w:proofErr w:type="spellStart"/>
       <w:r>
         <w:rPr>
           <w:b/>
         </w:rPr>
         <w:t>AccessControlFilter</w:t>
       </w:r>
-      <w:proofErr w:type="spellEnd"/>
       <w:r>
         <w:t xml:space="preserve">: </w:t>
       </w:r>
@@ -1322,155 +1189,59 @@
       <w:r>
         <w:t xml:space="preserve">CN-based filtering on who can access the Authorization Services. </w:t>
       </w:r>
+      <w:bookmarkStart w:id="7" w:name="_GoBack"/>
+      <w:bookmarkEnd w:id="7"/>
     </w:p>
     <w:p>
       <w:pPr>
-        <w:pStyle w:val="Szvegtrzs"/>
-      </w:pPr>
+        <w:pStyle w:val="Cmsor1"/>
+      </w:pPr>
+      <w:r>
+        <w:t>Usage</w:t>
+      </w:r>
     </w:p>
     <w:p>
       <w:pPr>
         <w:pStyle w:val="Szvegtrzs"/>
       </w:pPr>
-      <w:r>
-        <w:t>Used libraries:</w:t>
-      </w:r>
     </w:p>
     <w:p>
       <w:pPr>
         <w:pStyle w:val="Szvegtrzs"/>
-        <w:numPr>
-          <w:ilvl w:val="0"/>
-          <w:numId w:val="13"/>
-        </w:numPr>
-      </w:pPr>
-      <w:r>
-        <w:t>Java Jersey API</w:t>
+      </w:pPr>
+      <w:r>
+        <w:t>The app.properties of the System includes and extra Boolean field: “enable_auth_for_cloud”. If this is set to “false” and the System is started in secure mode (with the command argument “-</w:t>
+      </w:r>
+      <w:r>
+        <w:t>tls</w:t>
+      </w:r>
+      <w:r>
+        <w:t>”), only the Orchestrator</w:t>
+      </w:r>
+      <w:r>
+        <w:t xml:space="preserve"> and Gatekeeper Systems are </w:t>
+      </w:r>
+      <w:r>
+        <w:t xml:space="preserve">authorized to consume the AuthorizationControl or TokenGeneration Services. </w:t>
       </w:r>
     </w:p>
     <w:p>
       <w:pPr>
         <w:pStyle w:val="Szvegtrzs"/>
-        <w:numPr>
-          <w:ilvl w:val="0"/>
-          <w:numId w:val="13"/>
-        </w:numPr>
-      </w:pPr>
-      <w:r>
-        <w:t>Grizzly servlet container</w:t>
-      </w:r>
+      </w:pPr>
     </w:p>
     <w:p>
       <w:pPr>
         <w:pStyle w:val="Szvegtrzs"/>
-        <w:numPr>
-          <w:ilvl w:val="0"/>
-          <w:numId w:val="13"/>
-        </w:numPr>
-      </w:pPr>
-      <w:r>
-        <w:t>Hibernate ORM</w:t>
-      </w:r>
-    </w:p>
-    <w:p>
-      <w:pPr>
-        <w:pStyle w:val="Cmsor1"/>
-      </w:pPr>
-      <w:r>
-        <w:t>Usage</w:t>
-      </w:r>
-    </w:p>
-    <w:p>
-      <w:pPr>
-        <w:pStyle w:val="Szvegtrzs"/>
-      </w:pPr>
-    </w:p>
-    <w:p>
-      <w:pPr>
-        <w:pStyle w:val="Szvegtrzs"/>
-      </w:pPr>
-      <w:r>
-        <w:t xml:space="preserve">The </w:t>
-      </w:r>
-      <w:proofErr w:type="spellStart"/>
-      <w:proofErr w:type="gramStart"/>
-      <w:r>
-        <w:t>app.properties</w:t>
-      </w:r>
-      <w:proofErr w:type="spellEnd"/>
-      <w:proofErr w:type="gramEnd"/>
-      <w:r>
-        <w:t xml:space="preserve"> of the System includes and extra Boolean field: “</w:t>
-      </w:r>
-      <w:proofErr w:type="spellStart"/>
-      <w:r>
-        <w:t>enable_auth_for_cloud</w:t>
-      </w:r>
-      <w:proofErr w:type="spellEnd"/>
-      <w:r>
-        <w:t>”. If this is set to “false” and the System is started in secure mode (with the command argument “-</w:t>
-      </w:r>
-      <w:proofErr w:type="spellStart"/>
-      <w:r>
-        <w:t>tls</w:t>
-      </w:r>
-      <w:proofErr w:type="spellEnd"/>
-      <w:r>
-        <w:t>”), only the Orchestrator</w:t>
-      </w:r>
-      <w:r>
-        <w:t xml:space="preserve"> and Gatekeeper Systems are </w:t>
-      </w:r>
-      <w:r>
-        <w:t xml:space="preserve">authorized to consume the </w:t>
-      </w:r>
-      <w:proofErr w:type="spellStart"/>
-      <w:r>
-        <w:t>AuthorizationControl</w:t>
-      </w:r>
-      <w:proofErr w:type="spellEnd"/>
-      <w:r>
-        <w:t xml:space="preserve"> or </w:t>
-      </w:r>
-      <w:proofErr w:type="spellStart"/>
-      <w:r>
-        <w:t>TokenGeneration</w:t>
-      </w:r>
-      <w:proofErr w:type="spellEnd"/>
-      <w:r>
-        <w:t xml:space="preserve"> Services. </w:t>
-      </w:r>
-    </w:p>
-    <w:p>
-      <w:pPr>
-        <w:pStyle w:val="Szvegtrzs"/>
-      </w:pPr>
-    </w:p>
-    <w:p>
-      <w:pPr>
-        <w:pStyle w:val="Szvegtrzs"/>
-      </w:pPr>
-      <w:r>
-        <w:t>The use of this module assumes that all Application Systems that are registered in the database has its X.509 certificate public key serialized in Base64 encoding stored in the database, in th</w:t>
-      </w:r>
-      <w:bookmarkStart w:id="7" w:name="_GoBack"/>
-      <w:bookmarkEnd w:id="7"/>
-      <w:r>
-        <w:t>e “</w:t>
-      </w:r>
-      <w:proofErr w:type="spellStart"/>
-      <w:r>
-        <w:t>auth</w:t>
+      </w:pPr>
+      <w:r>
+        <w:t>The use of this module assumes that all Application Systems that are registered in the database has its X.509 certificate public key serialized in Base64 encoding stored in the database, in the “auth</w:t>
       </w:r>
       <w:r>
         <w:t>entication</w:t>
       </w:r>
       <w:r>
-        <w:t>_info</w:t>
-      </w:r>
-      <w:proofErr w:type="spellEnd"/>
-      <w:r>
-        <w:t xml:space="preserve">” field. This enables for the token generation. </w:t>
+        <w:t xml:space="preserve">_info” field. This enables for the token generation. </w:t>
       </w:r>
     </w:p>
     <w:bookmarkEnd w:id="6"/>
@@ -1503,37 +1274,7 @@
         <w:rPr>
           <w:lang w:val="en-US"/>
         </w:rPr>
-        <w:t>“-</w:t>
-      </w:r>
-      <w:proofErr w:type="spellStart"/>
-      <w:r>
-        <w:rPr>
-          <w:lang w:val="en-US"/>
-        </w:rPr>
-        <w:t>tls</w:t>
-      </w:r>
-      <w:proofErr w:type="spellEnd"/>
-      <w:r>
-        <w:rPr>
-          <w:lang w:val="en-US"/>
-        </w:rPr>
-        <w:t xml:space="preserve">”: starts the Core System in secure (HTTPS) mode, using the certificates which were set in the </w:t>
-      </w:r>
-      <w:proofErr w:type="spellStart"/>
-      <w:proofErr w:type="gramStart"/>
-      <w:r>
-        <w:rPr>
-          <w:lang w:val="en-US"/>
-        </w:rPr>
-        <w:t>app.properties</w:t>
-      </w:r>
-      <w:proofErr w:type="spellEnd"/>
-      <w:proofErr w:type="gramEnd"/>
-      <w:r>
-        <w:rPr>
-          <w:lang w:val="en-US"/>
-        </w:rPr>
-        <w:t xml:space="preserve"> file.</w:t>
+        <w:t>“-tls”: starts the Core System in secure (HTTPS) mode, using the certificates which were set in the app.properties file.</w:t>
       </w:r>
     </w:p>
     <w:p>
@@ -2544,47 +2285,7 @@
                               <w:szCs w:val="15"/>
                               <w:lang w:val="en-US"/>
                             </w:rPr>
-                            <w:t xml:space="preserve">Project Coordinator: Professor Jerker </w:t>
-                          </w:r>
-                          <w:proofErr w:type="spellStart"/>
-                          <w:r>
-                            <w:rPr>
-                              <w:rFonts w:asciiTheme="majorHAnsi" w:hAnsiTheme="majorHAnsi"/>
-                              <w:sz w:val="15"/>
-                              <w:szCs w:val="15"/>
-                              <w:lang w:val="en-US"/>
-                            </w:rPr>
-                            <w:t>Delsing</w:t>
-                          </w:r>
-                          <w:proofErr w:type="spellEnd"/>
-                          <w:r>
-                            <w:rPr>
-                              <w:rFonts w:asciiTheme="majorHAnsi" w:hAnsiTheme="majorHAnsi"/>
-                              <w:sz w:val="15"/>
-                              <w:szCs w:val="15"/>
-                              <w:lang w:val="en-US"/>
-                            </w:rPr>
-                            <w:t xml:space="preserve"> | </w:t>
-                          </w:r>
-                          <w:proofErr w:type="spellStart"/>
-                          <w:r>
-                            <w:rPr>
-                              <w:rFonts w:asciiTheme="majorHAnsi" w:hAnsiTheme="majorHAnsi"/>
-                              <w:sz w:val="15"/>
-                              <w:szCs w:val="15"/>
-                              <w:lang w:val="en-US"/>
-                            </w:rPr>
-                            <w:t>Luleå</w:t>
-                          </w:r>
-                          <w:proofErr w:type="spellEnd"/>
-                          <w:r>
-                            <w:rPr>
-                              <w:rFonts w:asciiTheme="majorHAnsi" w:hAnsiTheme="majorHAnsi"/>
-                              <w:sz w:val="15"/>
-                              <w:szCs w:val="15"/>
-                              <w:lang w:val="en-US"/>
-                            </w:rPr>
-                            <w:t xml:space="preserve"> University of Technology</w:t>
+                            <w:t>Project Coordinator: Professor Jerker Delsing | Luleå University of Technology</w:t>
                           </w:r>
                         </w:p>
                       </w:txbxContent>
@@ -2808,7 +2509,7 @@
                   </a:prstGeom>
                   <a:extLst>
                     <a:ext uri="{FAA26D3D-D897-4be2-8F04-BA451C77F1D7}">
-                      <ma14:placeholderFlag xmlns:ma14="http://schemas.microsoft.com/office/mac/drawingml/2011/main" xmlns:w="http://schemas.openxmlformats.org/wordprocessingml/2006/main" xmlns:w10="urn:schemas-microsoft-com:office:word" xmlns:v="urn:schemas-microsoft-com:vml" xmlns:o="urn:schemas-microsoft-com:office:office" xmlns:mv="urn:schemas-microsoft-com:mac:vml" xmlns:mo="http://schemas.microsoft.com/office/mac/office/2008/main" xmlns="" xmlns:ve="http://schemas.openxmlformats.org/markup-compatibility/2006"/>
+                      <ma14:placeholderFlag xmlns:ve="http://schemas.openxmlformats.org/markup-compatibility/2006" xmlns="" xmlns:mo="http://schemas.microsoft.com/office/mac/office/2008/main" xmlns:mv="urn:schemas-microsoft-com:mac:vml" xmlns:o="urn:schemas-microsoft-com:office:office" xmlns:v="urn:schemas-microsoft-com:vml" xmlns:w10="urn:schemas-microsoft-com:office:word" xmlns:w="http://schemas.openxmlformats.org/wordprocessingml/2006/main" xmlns:ma14="http://schemas.microsoft.com/office/mac/drawingml/2011/main"/>
                     </a:ext>
                   </a:extLst>
                 </pic:spPr>
@@ -3620,19 +3321,8 @@
                   <w:szCs w:val="18"/>
                   <w:lang w:val="en-US"/>
                 </w:rPr>
-                <w:t xml:space="preserve"> System </w:t>
+                <w:t xml:space="preserve"> System SysDD</w:t>
               </w:r>
-              <w:proofErr w:type="spellStart"/>
-              <w:r>
-                <w:rPr>
-                  <w:rFonts w:asciiTheme="majorHAnsi" w:hAnsiTheme="majorHAnsi"/>
-                  <w:sz w:val="18"/>
-                  <w:szCs w:val="18"/>
-                  <w:lang w:val="en-US"/>
-                </w:rPr>
-                <w:t>SysDD</w:t>
-              </w:r>
-              <w:proofErr w:type="spellEnd"/>
             </w:sdtContent>
           </w:sdt>
         </w:p>
@@ -3689,7 +3379,6 @@
               <w:lang w:val="en-US"/>
             </w:rPr>
           </w:pPr>
-          <w:proofErr w:type="spellStart"/>
           <w:r>
             <w:rPr>
               <w:rFonts w:asciiTheme="majorHAnsi" w:hAnsiTheme="majorHAnsi"/>
@@ -3699,7 +3388,6 @@
             </w:rPr>
             <w:t>SysDD</w:t>
           </w:r>
-          <w:proofErr w:type="spellEnd"/>
         </w:p>
       </w:tc>
     </w:tr>
@@ -3737,33 +3425,17 @@
               <w:lang w:val="en-US"/>
             </w:rPr>
           </w:pPr>
-          <w:r>
-            <w:fldChar w:fldCharType="begin"/>
-          </w:r>
-          <w:r>
-            <w:instrText xml:space="preserve"> DATE  \* MERGEFORMAT </w:instrText>
-          </w:r>
-          <w:r>
-            <w:fldChar w:fldCharType="separate"/>
-          </w:r>
-          <w:r>
-            <w:rPr>
-              <w:rFonts w:asciiTheme="majorHAnsi" w:hAnsiTheme="majorHAnsi"/>
-              <w:noProof/>
-              <w:sz w:val="18"/>
-              <w:szCs w:val="18"/>
-            </w:rPr>
-            <w:t>2018-05-22</w:t>
-          </w:r>
-          <w:r>
-            <w:rPr>
-              <w:rFonts w:asciiTheme="majorHAnsi" w:hAnsiTheme="majorHAnsi"/>
-              <w:noProof/>
-              <w:sz w:val="18"/>
-              <w:szCs w:val="18"/>
-            </w:rPr>
-            <w:fldChar w:fldCharType="end"/>
-          </w:r>
+          <w:fldSimple w:instr=" DATE  \* MERGEFORMAT ">
+            <w:r>
+              <w:rPr>
+                <w:rFonts w:asciiTheme="majorHAnsi" w:hAnsiTheme="majorHAnsi"/>
+                <w:noProof/>
+                <w:sz w:val="18"/>
+                <w:szCs w:val="18"/>
+              </w:rPr>
+              <w:t>2018-05-22</w:t>
+            </w:r>
+          </w:fldSimple>
         </w:p>
       </w:tc>
       <w:tc>
@@ -3871,19 +3543,8 @@
               <w:szCs w:val="18"/>
               <w:lang w:val="en-GB"/>
             </w:rPr>
-            <w:t xml:space="preserve">Csaba </w:t>
+            <w:t>Csaba Hegedus</w:t>
           </w:r>
-          <w:proofErr w:type="spellStart"/>
-          <w:r>
-            <w:rPr>
-              <w:rFonts w:asciiTheme="majorHAnsi" w:hAnsiTheme="majorHAnsi"/>
-              <w:sz w:val="18"/>
-              <w:szCs w:val="18"/>
-              <w:lang w:val="en-GB"/>
-            </w:rPr>
-            <w:t>Hegedus</w:t>
-          </w:r>
-          <w:proofErr w:type="spellEnd"/>
         </w:p>
       </w:tc>
       <w:tc>
@@ -4228,19 +3889,8 @@
                   <w:szCs w:val="18"/>
                   <w:lang w:val="en-US"/>
                 </w:rPr>
-                <w:t xml:space="preserve">Authorization System </w:t>
+                <w:t>Authorization System SysDD</w:t>
               </w:r>
-              <w:proofErr w:type="spellStart"/>
-              <w:r>
-                <w:rPr>
-                  <w:rFonts w:asciiTheme="majorHAnsi" w:hAnsiTheme="majorHAnsi"/>
-                  <w:sz w:val="18"/>
-                  <w:szCs w:val="18"/>
-                  <w:lang w:val="en-US"/>
-                </w:rPr>
-                <w:t>SysDD</w:t>
-              </w:r>
-              <w:proofErr w:type="spellEnd"/>
             </w:sdtContent>
           </w:sdt>
         </w:p>
@@ -4336,33 +3986,17 @@
               <w:szCs w:val="18"/>
             </w:rPr>
           </w:pPr>
-          <w:r>
-            <w:fldChar w:fldCharType="begin"/>
-          </w:r>
-          <w:r>
-            <w:instrText xml:space="preserve"> DATE  \* MERGEFORMAT </w:instrText>
-          </w:r>
-          <w:r>
-            <w:fldChar w:fldCharType="separate"/>
-          </w:r>
-          <w:r>
-            <w:rPr>
-              <w:rFonts w:asciiTheme="majorHAnsi" w:hAnsiTheme="majorHAnsi"/>
-              <w:noProof/>
-              <w:sz w:val="18"/>
-              <w:szCs w:val="18"/>
-            </w:rPr>
-            <w:t>2018-05-22</w:t>
-          </w:r>
-          <w:r>
-            <w:rPr>
-              <w:rFonts w:asciiTheme="majorHAnsi" w:hAnsiTheme="majorHAnsi"/>
-              <w:noProof/>
-              <w:sz w:val="18"/>
-              <w:szCs w:val="18"/>
-            </w:rPr>
-            <w:fldChar w:fldCharType="end"/>
-          </w:r>
+          <w:fldSimple w:instr=" DATE  \* MERGEFORMAT ">
+            <w:r>
+              <w:rPr>
+                <w:rFonts w:asciiTheme="majorHAnsi" w:hAnsiTheme="majorHAnsi"/>
+                <w:noProof/>
+                <w:sz w:val="18"/>
+                <w:szCs w:val="18"/>
+              </w:rPr>
+              <w:t>2018-05-22</w:t>
+            </w:r>
+          </w:fldSimple>
         </w:p>
       </w:tc>
       <w:tc>
@@ -4504,7 +4138,7 @@
               <w:sz w:val="18"/>
               <w:szCs w:val="18"/>
             </w:rPr>
-            <w:t>5</w:t>
+            <w:t>4</w:t>
           </w:r>
           <w:r>
             <w:rPr>
@@ -7329,7 +6963,7 @@
     <w:sig w:usb0="E0002AFF" w:usb1="C000247B" w:usb2="00000009" w:usb3="00000000" w:csb0="000001FF" w:csb1="00000000"/>
   </w:font>
   <w:font w:name="MinionPro-Regular">
-    <w:altName w:val="Calibri"/>
+    <w:altName w:val="Minion Pro"/>
     <w:panose1 w:val="00000000000000000000"/>
     <w:charset w:val="4D"/>
     <w:family w:val="auto"/>
@@ -7371,6 +7005,7 @@
   <w:rsids>
     <w:rsidRoot w:val="004806A2"/>
     <w:rsid w:val="000E6478"/>
+    <w:rsid w:val="00157086"/>
     <w:rsid w:val="003104D9"/>
     <w:rsid w:val="004806A2"/>
     <w:rsid w:val="00674A39"/>
@@ -8177,7 +7812,7 @@
 </file>
 
 <file path=customXml/itemProps1.xml><?xml version="1.0" encoding="utf-8"?>
-<ds:datastoreItem xmlns:ds="http://schemas.openxmlformats.org/officeDocument/2006/customXml" ds:itemID="{001C602F-C30F-4078-8D61-F614B5E79352}">
+<ds:datastoreItem xmlns:ds="http://schemas.openxmlformats.org/officeDocument/2006/customXml" ds:itemID="{842D10DF-39CD-4D65-94E0-EC47B0C91FCC}">
   <ds:schemaRefs>
     <ds:schemaRef ds:uri="http://schemas.openxmlformats.org/officeDocument/2006/bibliography"/>
   </ds:schemaRefs>

</xml_diff>